<commit_message>
Сделал 31, 32, 33, 34
</commit_message>
<xml_diff>
--- a/Рамки (1).docx
+++ b/Рамки (1).docx
@@ -4,23 +4,1389 @@
   <w:body>
     <w:p>
       <w:pPr>
-        <w:spacing w:after="0"/>
-        <w:ind w:firstLine="567"/>
-        <w:jc w:val="both"/>
-        <w:rPr>
-          <w:rFonts w:ascii="Times New Roman" w:hAnsi="Times New Roman"/>
-          <w:sz w:val="28"/>
-          <w:szCs w:val="28"/>
-        </w:rPr>
-      </w:pPr>
+        <w:spacing w:after="0" w:line="240" w:lineRule="auto"/>
+        <w:jc w:val="center"/>
+        <w:rPr>
+          <w:rFonts w:ascii="Times New Roman" w:hAnsi="Times New Roman"/>
+          <w:spacing w:val="3"/>
+          <w:sz w:val="28"/>
+          <w:szCs w:val="28"/>
+        </w:rPr>
+      </w:pPr>
+      <w:r>
+        <w:rPr>
+          <w:rFonts w:ascii="Times New Roman" w:hAnsi="Times New Roman"/>
+          <w:spacing w:val="3"/>
+          <w:sz w:val="28"/>
+          <w:szCs w:val="28"/>
+        </w:rPr>
+        <w:t xml:space="preserve">C# и MS SQL </w:t>
+      </w:r>
+      <w:proofErr w:type="spellStart"/>
+      <w:r>
+        <w:rPr>
+          <w:rFonts w:ascii="Times New Roman" w:hAnsi="Times New Roman"/>
+          <w:spacing w:val="3"/>
+          <w:sz w:val="28"/>
+          <w:szCs w:val="28"/>
+        </w:rPr>
+        <w:t>Server</w:t>
+      </w:r>
+      <w:proofErr w:type="spellEnd"/>
+    </w:p>
+    <w:p>
+      <w:pPr>
+        <w:spacing w:after="0" w:line="240" w:lineRule="auto"/>
+        <w:rPr>
+          <w:rFonts w:ascii="Arial" w:hAnsi="Arial" w:cs="Arial"/>
+          <w:color w:val="3C4043"/>
+          <w:spacing w:val="3"/>
+          <w:sz w:val="21"/>
+          <w:szCs w:val="21"/>
+        </w:rPr>
+      </w:pPr>
+    </w:p>
+    <w:p>
+      <w:pPr>
+        <w:spacing w:after="0" w:line="240" w:lineRule="auto"/>
+        <w:ind w:firstLine="709"/>
+        <w:rPr>
+          <w:rFonts w:ascii="Times New Roman" w:hAnsi="Times New Roman"/>
+          <w:sz w:val="28"/>
+          <w:szCs w:val="28"/>
+        </w:rPr>
+      </w:pPr>
+      <w:r>
+        <w:rPr>
+          <w:rFonts w:ascii="Times New Roman" w:hAnsi="Times New Roman"/>
+          <w:sz w:val="28"/>
+          <w:szCs w:val="28"/>
+        </w:rPr>
+        <w:t>Задание №1.</w:t>
+      </w:r>
+      <w:r>
+        <w:rPr>
+          <w:rFonts w:ascii="Times New Roman" w:hAnsi="Times New Roman"/>
+          <w:sz w:val="28"/>
+          <w:szCs w:val="28"/>
+        </w:rPr>
+        <w:t xml:space="preserve"> </w:t>
+      </w:r>
+      <w:r>
+        <w:rPr>
+          <w:rFonts w:ascii="Times New Roman" w:hAnsi="Times New Roman"/>
+          <w:sz w:val="28"/>
+          <w:szCs w:val="28"/>
+        </w:rPr>
+        <w:t xml:space="preserve">Выполните подключения к базе данных использую </w:t>
+      </w:r>
+      <w:proofErr w:type="spellStart"/>
+      <w:r>
+        <w:rPr>
+          <w:rFonts w:ascii="Times New Roman" w:hAnsi="Times New Roman"/>
+          <w:sz w:val="28"/>
+          <w:szCs w:val="28"/>
+        </w:rPr>
+        <w:t>DataAdapter</w:t>
+      </w:r>
+      <w:proofErr w:type="spellEnd"/>
+      <w:r>
+        <w:rPr>
+          <w:rFonts w:ascii="Times New Roman" w:hAnsi="Times New Roman"/>
+          <w:sz w:val="28"/>
+          <w:szCs w:val="28"/>
+        </w:rPr>
+        <w:t xml:space="preserve"> для вашей</w:t>
+      </w:r>
+      <w:r>
+        <w:rPr>
+          <w:rFonts w:ascii="Times New Roman" w:hAnsi="Times New Roman"/>
+          <w:sz w:val="28"/>
+          <w:szCs w:val="28"/>
+        </w:rPr>
+        <w:t xml:space="preserve"> </w:t>
+      </w:r>
+      <w:r>
+        <w:rPr>
+          <w:rFonts w:ascii="Times New Roman" w:hAnsi="Times New Roman"/>
+          <w:sz w:val="28"/>
+          <w:szCs w:val="28"/>
+        </w:rPr>
+        <w:t>СУБД.</w:t>
+      </w:r>
+    </w:p>
+    <w:p>
+      <w:pPr>
+        <w:spacing w:after="0" w:line="240" w:lineRule="auto"/>
+        <w:ind w:firstLine="709"/>
+        <w:rPr>
+          <w:rFonts w:ascii="Times New Roman" w:hAnsi="Times New Roman"/>
+          <w:sz w:val="28"/>
+          <w:szCs w:val="28"/>
+          <w:lang w:val="en-US"/>
+        </w:rPr>
+      </w:pPr>
+      <w:r>
+        <w:rPr>
+          <w:rFonts w:ascii="Times New Roman" w:hAnsi="Times New Roman"/>
+          <w:sz w:val="28"/>
+          <w:szCs w:val="28"/>
+        </w:rPr>
+        <w:t>Листинг программы</w:t>
+      </w:r>
+      <w:r>
+        <w:rPr>
+          <w:rFonts w:ascii="Times New Roman" w:hAnsi="Times New Roman"/>
+          <w:sz w:val="28"/>
+          <w:szCs w:val="28"/>
+          <w:lang w:val="en-US"/>
+        </w:rPr>
+        <w:t>:</w:t>
+      </w:r>
+    </w:p>
+    <w:p>
+      <w:pPr>
+        <w:spacing w:after="0" w:line="240" w:lineRule="auto"/>
+        <w:ind w:firstLine="709"/>
+        <w:rPr>
+          <w:rFonts w:ascii="Times New Roman" w:hAnsi="Times New Roman"/>
+          <w:sz w:val="28"/>
+          <w:szCs w:val="28"/>
+        </w:rPr>
+      </w:pPr>
+      <w:proofErr w:type="spellStart"/>
+      <w:r>
+        <w:rPr>
+          <w:rFonts w:ascii="Times New Roman" w:hAnsi="Times New Roman"/>
+          <w:sz w:val="28"/>
+          <w:szCs w:val="28"/>
+        </w:rPr>
+        <w:t>using</w:t>
+      </w:r>
+      <w:proofErr w:type="spellEnd"/>
+      <w:r>
+        <w:rPr>
+          <w:rFonts w:ascii="Times New Roman" w:hAnsi="Times New Roman"/>
+          <w:sz w:val="28"/>
+          <w:szCs w:val="28"/>
+        </w:rPr>
+        <w:t xml:space="preserve"> </w:t>
+      </w:r>
+      <w:proofErr w:type="spellStart"/>
+      <w:r>
+        <w:rPr>
+          <w:rFonts w:ascii="Times New Roman" w:hAnsi="Times New Roman"/>
+          <w:sz w:val="28"/>
+          <w:szCs w:val="28"/>
+        </w:rPr>
+        <w:t>System</w:t>
+      </w:r>
+      <w:proofErr w:type="spellEnd"/>
+      <w:r>
+        <w:rPr>
+          <w:rFonts w:ascii="Times New Roman" w:hAnsi="Times New Roman"/>
+          <w:sz w:val="28"/>
+          <w:szCs w:val="28"/>
+        </w:rPr>
+        <w:t>;</w:t>
+      </w:r>
+    </w:p>
+    <w:p>
+      <w:pPr>
+        <w:spacing w:after="0" w:line="240" w:lineRule="auto"/>
+        <w:ind w:firstLine="709"/>
+        <w:rPr>
+          <w:rFonts w:ascii="Times New Roman" w:hAnsi="Times New Roman"/>
+          <w:sz w:val="28"/>
+          <w:szCs w:val="28"/>
+        </w:rPr>
+      </w:pPr>
+      <w:proofErr w:type="spellStart"/>
+      <w:r>
+        <w:rPr>
+          <w:rFonts w:ascii="Times New Roman" w:hAnsi="Times New Roman"/>
+          <w:sz w:val="28"/>
+          <w:szCs w:val="28"/>
+        </w:rPr>
+        <w:t>using</w:t>
+      </w:r>
+      <w:proofErr w:type="spellEnd"/>
+      <w:r>
+        <w:rPr>
+          <w:rFonts w:ascii="Times New Roman" w:hAnsi="Times New Roman"/>
+          <w:sz w:val="28"/>
+          <w:szCs w:val="28"/>
+        </w:rPr>
+        <w:t xml:space="preserve"> </w:t>
+      </w:r>
+      <w:proofErr w:type="spellStart"/>
+      <w:r>
+        <w:rPr>
+          <w:rFonts w:ascii="Times New Roman" w:hAnsi="Times New Roman"/>
+          <w:sz w:val="28"/>
+          <w:szCs w:val="28"/>
+        </w:rPr>
+        <w:t>System.Collections.Generic</w:t>
+      </w:r>
+      <w:proofErr w:type="spellEnd"/>
+      <w:r>
+        <w:rPr>
+          <w:rFonts w:ascii="Times New Roman" w:hAnsi="Times New Roman"/>
+          <w:sz w:val="28"/>
+          <w:szCs w:val="28"/>
+        </w:rPr>
+        <w:t>;</w:t>
+      </w:r>
+    </w:p>
+    <w:p>
+      <w:pPr>
+        <w:spacing w:after="0" w:line="240" w:lineRule="auto"/>
+        <w:ind w:firstLine="709"/>
+        <w:rPr>
+          <w:rFonts w:ascii="Times New Roman" w:hAnsi="Times New Roman"/>
+          <w:sz w:val="28"/>
+          <w:szCs w:val="28"/>
+        </w:rPr>
+      </w:pPr>
+      <w:proofErr w:type="spellStart"/>
+      <w:r>
+        <w:rPr>
+          <w:rFonts w:ascii="Times New Roman" w:hAnsi="Times New Roman"/>
+          <w:sz w:val="28"/>
+          <w:szCs w:val="28"/>
+        </w:rPr>
+        <w:t>using</w:t>
+      </w:r>
+      <w:proofErr w:type="spellEnd"/>
+      <w:r>
+        <w:rPr>
+          <w:rFonts w:ascii="Times New Roman" w:hAnsi="Times New Roman"/>
+          <w:sz w:val="28"/>
+          <w:szCs w:val="28"/>
+        </w:rPr>
+        <w:t xml:space="preserve"> </w:t>
+      </w:r>
+      <w:proofErr w:type="spellStart"/>
+      <w:r>
+        <w:rPr>
+          <w:rFonts w:ascii="Times New Roman" w:hAnsi="Times New Roman"/>
+          <w:sz w:val="28"/>
+          <w:szCs w:val="28"/>
+        </w:rPr>
+        <w:t>System.ComponentModel</w:t>
+      </w:r>
+      <w:proofErr w:type="spellEnd"/>
+      <w:r>
+        <w:rPr>
+          <w:rFonts w:ascii="Times New Roman" w:hAnsi="Times New Roman"/>
+          <w:sz w:val="28"/>
+          <w:szCs w:val="28"/>
+        </w:rPr>
+        <w:t>;</w:t>
+      </w:r>
+    </w:p>
+    <w:p>
+      <w:pPr>
+        <w:spacing w:after="0" w:line="240" w:lineRule="auto"/>
+        <w:ind w:firstLine="709"/>
+        <w:rPr>
+          <w:rFonts w:ascii="Times New Roman" w:hAnsi="Times New Roman"/>
+          <w:sz w:val="28"/>
+          <w:szCs w:val="28"/>
+        </w:rPr>
+      </w:pPr>
+      <w:proofErr w:type="spellStart"/>
+      <w:r>
+        <w:rPr>
+          <w:rFonts w:ascii="Times New Roman" w:hAnsi="Times New Roman"/>
+          <w:sz w:val="28"/>
+          <w:szCs w:val="28"/>
+        </w:rPr>
+        <w:t>using</w:t>
+      </w:r>
+      <w:proofErr w:type="spellEnd"/>
+      <w:r>
+        <w:rPr>
+          <w:rFonts w:ascii="Times New Roman" w:hAnsi="Times New Roman"/>
+          <w:sz w:val="28"/>
+          <w:szCs w:val="28"/>
+        </w:rPr>
+        <w:t xml:space="preserve"> </w:t>
+      </w:r>
+      <w:proofErr w:type="spellStart"/>
+      <w:r>
+        <w:rPr>
+          <w:rFonts w:ascii="Times New Roman" w:hAnsi="Times New Roman"/>
+          <w:sz w:val="28"/>
+          <w:szCs w:val="28"/>
+        </w:rPr>
+        <w:t>System.Data</w:t>
+      </w:r>
+      <w:proofErr w:type="spellEnd"/>
+      <w:r>
+        <w:rPr>
+          <w:rFonts w:ascii="Times New Roman" w:hAnsi="Times New Roman"/>
+          <w:sz w:val="28"/>
+          <w:szCs w:val="28"/>
+        </w:rPr>
+        <w:t>;</w:t>
+      </w:r>
+    </w:p>
+    <w:p>
+      <w:pPr>
+        <w:spacing w:after="0" w:line="240" w:lineRule="auto"/>
+        <w:ind w:firstLine="709"/>
+        <w:rPr>
+          <w:rFonts w:ascii="Times New Roman" w:hAnsi="Times New Roman"/>
+          <w:sz w:val="28"/>
+          <w:szCs w:val="28"/>
+        </w:rPr>
+      </w:pPr>
+      <w:proofErr w:type="spellStart"/>
+      <w:r>
+        <w:rPr>
+          <w:rFonts w:ascii="Times New Roman" w:hAnsi="Times New Roman"/>
+          <w:sz w:val="28"/>
+          <w:szCs w:val="28"/>
+        </w:rPr>
+        <w:t>using</w:t>
+      </w:r>
+      <w:proofErr w:type="spellEnd"/>
+      <w:r>
+        <w:rPr>
+          <w:rFonts w:ascii="Times New Roman" w:hAnsi="Times New Roman"/>
+          <w:sz w:val="28"/>
+          <w:szCs w:val="28"/>
+        </w:rPr>
+        <w:t xml:space="preserve"> </w:t>
+      </w:r>
+      <w:proofErr w:type="spellStart"/>
+      <w:r>
+        <w:rPr>
+          <w:rFonts w:ascii="Times New Roman" w:hAnsi="Times New Roman"/>
+          <w:sz w:val="28"/>
+          <w:szCs w:val="28"/>
+        </w:rPr>
+        <w:t>System.Drawing</w:t>
+      </w:r>
+      <w:proofErr w:type="spellEnd"/>
+      <w:r>
+        <w:rPr>
+          <w:rFonts w:ascii="Times New Roman" w:hAnsi="Times New Roman"/>
+          <w:sz w:val="28"/>
+          <w:szCs w:val="28"/>
+        </w:rPr>
+        <w:t>;</w:t>
+      </w:r>
+    </w:p>
+    <w:p>
+      <w:pPr>
+        <w:spacing w:after="0" w:line="240" w:lineRule="auto"/>
+        <w:ind w:firstLine="709"/>
+        <w:rPr>
+          <w:rFonts w:ascii="Times New Roman" w:hAnsi="Times New Roman"/>
+          <w:sz w:val="28"/>
+          <w:szCs w:val="28"/>
+        </w:rPr>
+      </w:pPr>
+      <w:proofErr w:type="spellStart"/>
+      <w:r>
+        <w:rPr>
+          <w:rFonts w:ascii="Times New Roman" w:hAnsi="Times New Roman"/>
+          <w:sz w:val="28"/>
+          <w:szCs w:val="28"/>
+        </w:rPr>
+        <w:t>using</w:t>
+      </w:r>
+      <w:proofErr w:type="spellEnd"/>
+      <w:r>
+        <w:rPr>
+          <w:rFonts w:ascii="Times New Roman" w:hAnsi="Times New Roman"/>
+          <w:sz w:val="28"/>
+          <w:szCs w:val="28"/>
+        </w:rPr>
+        <w:t xml:space="preserve"> </w:t>
+      </w:r>
+      <w:proofErr w:type="spellStart"/>
+      <w:r>
+        <w:rPr>
+          <w:rFonts w:ascii="Times New Roman" w:hAnsi="Times New Roman"/>
+          <w:sz w:val="28"/>
+          <w:szCs w:val="28"/>
+        </w:rPr>
+        <w:t>System.Linq</w:t>
+      </w:r>
+      <w:proofErr w:type="spellEnd"/>
+      <w:r>
+        <w:rPr>
+          <w:rFonts w:ascii="Times New Roman" w:hAnsi="Times New Roman"/>
+          <w:sz w:val="28"/>
+          <w:szCs w:val="28"/>
+        </w:rPr>
+        <w:t>;</w:t>
+      </w:r>
+    </w:p>
+    <w:p>
+      <w:pPr>
+        <w:spacing w:after="0" w:line="240" w:lineRule="auto"/>
+        <w:ind w:firstLine="709"/>
+        <w:rPr>
+          <w:rFonts w:ascii="Times New Roman" w:hAnsi="Times New Roman"/>
+          <w:sz w:val="28"/>
+          <w:szCs w:val="28"/>
+        </w:rPr>
+      </w:pPr>
+      <w:proofErr w:type="spellStart"/>
+      <w:r>
+        <w:rPr>
+          <w:rFonts w:ascii="Times New Roman" w:hAnsi="Times New Roman"/>
+          <w:sz w:val="28"/>
+          <w:szCs w:val="28"/>
+        </w:rPr>
+        <w:t>using</w:t>
+      </w:r>
+      <w:proofErr w:type="spellEnd"/>
+      <w:r>
+        <w:rPr>
+          <w:rFonts w:ascii="Times New Roman" w:hAnsi="Times New Roman"/>
+          <w:sz w:val="28"/>
+          <w:szCs w:val="28"/>
+        </w:rPr>
+        <w:t xml:space="preserve"> </w:t>
+      </w:r>
+      <w:proofErr w:type="spellStart"/>
+      <w:r>
+        <w:rPr>
+          <w:rFonts w:ascii="Times New Roman" w:hAnsi="Times New Roman"/>
+          <w:sz w:val="28"/>
+          <w:szCs w:val="28"/>
+        </w:rPr>
+        <w:t>System.Text</w:t>
+      </w:r>
+      <w:proofErr w:type="spellEnd"/>
+      <w:r>
+        <w:rPr>
+          <w:rFonts w:ascii="Times New Roman" w:hAnsi="Times New Roman"/>
+          <w:sz w:val="28"/>
+          <w:szCs w:val="28"/>
+        </w:rPr>
+        <w:t>;</w:t>
+      </w:r>
+    </w:p>
+    <w:p>
+      <w:pPr>
+        <w:spacing w:after="0" w:line="240" w:lineRule="auto"/>
+        <w:ind w:firstLine="709"/>
+        <w:rPr>
+          <w:rFonts w:ascii="Times New Roman" w:hAnsi="Times New Roman"/>
+          <w:sz w:val="28"/>
+          <w:szCs w:val="28"/>
+        </w:rPr>
+      </w:pPr>
+      <w:proofErr w:type="spellStart"/>
+      <w:r>
+        <w:rPr>
+          <w:rFonts w:ascii="Times New Roman" w:hAnsi="Times New Roman"/>
+          <w:sz w:val="28"/>
+          <w:szCs w:val="28"/>
+        </w:rPr>
+        <w:t>using</w:t>
+      </w:r>
+      <w:proofErr w:type="spellEnd"/>
+      <w:r>
+        <w:rPr>
+          <w:rFonts w:ascii="Times New Roman" w:hAnsi="Times New Roman"/>
+          <w:sz w:val="28"/>
+          <w:szCs w:val="28"/>
+        </w:rPr>
+        <w:t xml:space="preserve"> </w:t>
+      </w:r>
+      <w:proofErr w:type="spellStart"/>
+      <w:r>
+        <w:rPr>
+          <w:rFonts w:ascii="Times New Roman" w:hAnsi="Times New Roman"/>
+          <w:sz w:val="28"/>
+          <w:szCs w:val="28"/>
+        </w:rPr>
+        <w:t>System.Threading.Tasks</w:t>
+      </w:r>
+      <w:proofErr w:type="spellEnd"/>
+      <w:r>
+        <w:rPr>
+          <w:rFonts w:ascii="Times New Roman" w:hAnsi="Times New Roman"/>
+          <w:sz w:val="28"/>
+          <w:szCs w:val="28"/>
+        </w:rPr>
+        <w:t>;</w:t>
+      </w:r>
+    </w:p>
+    <w:p>
+      <w:pPr>
+        <w:spacing w:after="0" w:line="240" w:lineRule="auto"/>
+        <w:ind w:firstLine="709"/>
+        <w:rPr>
+          <w:rFonts w:ascii="Times New Roman" w:hAnsi="Times New Roman"/>
+          <w:sz w:val="28"/>
+          <w:szCs w:val="28"/>
+        </w:rPr>
+      </w:pPr>
+      <w:proofErr w:type="spellStart"/>
+      <w:r>
+        <w:rPr>
+          <w:rFonts w:ascii="Times New Roman" w:hAnsi="Times New Roman"/>
+          <w:sz w:val="28"/>
+          <w:szCs w:val="28"/>
+        </w:rPr>
+        <w:t>using</w:t>
+      </w:r>
+      <w:proofErr w:type="spellEnd"/>
+      <w:r>
+        <w:rPr>
+          <w:rFonts w:ascii="Times New Roman" w:hAnsi="Times New Roman"/>
+          <w:sz w:val="28"/>
+          <w:szCs w:val="28"/>
+        </w:rPr>
+        <w:t xml:space="preserve"> </w:t>
+      </w:r>
+      <w:proofErr w:type="spellStart"/>
+      <w:r>
+        <w:rPr>
+          <w:rFonts w:ascii="Times New Roman" w:hAnsi="Times New Roman"/>
+          <w:sz w:val="28"/>
+          <w:szCs w:val="28"/>
+        </w:rPr>
+        <w:t>System.Windows.Forms</w:t>
+      </w:r>
+      <w:proofErr w:type="spellEnd"/>
+      <w:r>
+        <w:rPr>
+          <w:rFonts w:ascii="Times New Roman" w:hAnsi="Times New Roman"/>
+          <w:sz w:val="28"/>
+          <w:szCs w:val="28"/>
+        </w:rPr>
+        <w:t>;</w:t>
+      </w:r>
+    </w:p>
+    <w:p>
+      <w:pPr>
+        <w:spacing w:after="0" w:line="240" w:lineRule="auto"/>
+        <w:ind w:firstLine="709"/>
+        <w:rPr>
+          <w:rFonts w:ascii="Times New Roman" w:hAnsi="Times New Roman"/>
+          <w:sz w:val="28"/>
+          <w:szCs w:val="28"/>
+        </w:rPr>
+      </w:pPr>
+    </w:p>
+    <w:p>
+      <w:pPr>
+        <w:spacing w:after="0" w:line="240" w:lineRule="auto"/>
+        <w:ind w:firstLine="709"/>
+        <w:rPr>
+          <w:rFonts w:ascii="Times New Roman" w:hAnsi="Times New Roman"/>
+          <w:sz w:val="28"/>
+          <w:szCs w:val="28"/>
+        </w:rPr>
+      </w:pPr>
+      <w:proofErr w:type="spellStart"/>
+      <w:r>
+        <w:rPr>
+          <w:rFonts w:ascii="Times New Roman" w:hAnsi="Times New Roman"/>
+          <w:sz w:val="28"/>
+          <w:szCs w:val="28"/>
+        </w:rPr>
+        <w:t>namespace</w:t>
+      </w:r>
+      <w:proofErr w:type="spellEnd"/>
+      <w:r>
+        <w:rPr>
+          <w:rFonts w:ascii="Times New Roman" w:hAnsi="Times New Roman"/>
+          <w:sz w:val="28"/>
+          <w:szCs w:val="28"/>
+        </w:rPr>
+        <w:t xml:space="preserve"> _1</w:t>
+      </w:r>
+    </w:p>
+    <w:p>
+      <w:pPr>
+        <w:spacing w:after="0" w:line="240" w:lineRule="auto"/>
+        <w:ind w:firstLine="709"/>
+        <w:rPr>
+          <w:rFonts w:ascii="Times New Roman" w:hAnsi="Times New Roman"/>
+          <w:sz w:val="28"/>
+          <w:szCs w:val="28"/>
+        </w:rPr>
+      </w:pPr>
+      <w:r>
+        <w:rPr>
+          <w:rFonts w:ascii="Times New Roman" w:hAnsi="Times New Roman"/>
+          <w:sz w:val="28"/>
+          <w:szCs w:val="28"/>
+        </w:rPr>
+        <w:t>{</w:t>
+      </w:r>
+    </w:p>
+    <w:p>
+      <w:pPr>
+        <w:spacing w:after="0" w:line="240" w:lineRule="auto"/>
+        <w:ind w:firstLine="709"/>
+        <w:rPr>
+          <w:rFonts w:ascii="Times New Roman" w:hAnsi="Times New Roman"/>
+          <w:sz w:val="28"/>
+          <w:szCs w:val="28"/>
+        </w:rPr>
+      </w:pPr>
+      <w:r>
+        <w:rPr>
+          <w:rFonts w:ascii="Times New Roman" w:hAnsi="Times New Roman"/>
+          <w:sz w:val="28"/>
+          <w:szCs w:val="28"/>
+        </w:rPr>
+        <w:t xml:space="preserve">    </w:t>
+      </w:r>
+      <w:proofErr w:type="spellStart"/>
+      <w:r>
+        <w:rPr>
+          <w:rFonts w:ascii="Times New Roman" w:hAnsi="Times New Roman"/>
+          <w:sz w:val="28"/>
+          <w:szCs w:val="28"/>
+        </w:rPr>
+        <w:t>public</w:t>
+      </w:r>
+      <w:proofErr w:type="spellEnd"/>
+      <w:r>
+        <w:rPr>
+          <w:rFonts w:ascii="Times New Roman" w:hAnsi="Times New Roman"/>
+          <w:sz w:val="28"/>
+          <w:szCs w:val="28"/>
+        </w:rPr>
+        <w:t xml:space="preserve"> </w:t>
+      </w:r>
+      <w:proofErr w:type="spellStart"/>
+      <w:r>
+        <w:rPr>
+          <w:rFonts w:ascii="Times New Roman" w:hAnsi="Times New Roman"/>
+          <w:sz w:val="28"/>
+          <w:szCs w:val="28"/>
+        </w:rPr>
+        <w:t>partial</w:t>
+      </w:r>
+      <w:proofErr w:type="spellEnd"/>
+      <w:r>
+        <w:rPr>
+          <w:rFonts w:ascii="Times New Roman" w:hAnsi="Times New Roman"/>
+          <w:sz w:val="28"/>
+          <w:szCs w:val="28"/>
+        </w:rPr>
+        <w:t xml:space="preserve"> </w:t>
+      </w:r>
+      <w:proofErr w:type="spellStart"/>
+      <w:r>
+        <w:rPr>
+          <w:rFonts w:ascii="Times New Roman" w:hAnsi="Times New Roman"/>
+          <w:sz w:val="28"/>
+          <w:szCs w:val="28"/>
+        </w:rPr>
+        <w:t>class</w:t>
+      </w:r>
+      <w:proofErr w:type="spellEnd"/>
+      <w:r>
+        <w:rPr>
+          <w:rFonts w:ascii="Times New Roman" w:hAnsi="Times New Roman"/>
+          <w:sz w:val="28"/>
+          <w:szCs w:val="28"/>
+        </w:rPr>
+        <w:t xml:space="preserve"> Form</w:t>
+      </w:r>
+      <w:proofErr w:type="gramStart"/>
+      <w:r>
+        <w:rPr>
+          <w:rFonts w:ascii="Times New Roman" w:hAnsi="Times New Roman"/>
+          <w:sz w:val="28"/>
+          <w:szCs w:val="28"/>
+        </w:rPr>
+        <w:t>1 :</w:t>
+      </w:r>
+      <w:proofErr w:type="gramEnd"/>
+      <w:r>
+        <w:rPr>
+          <w:rFonts w:ascii="Times New Roman" w:hAnsi="Times New Roman"/>
+          <w:sz w:val="28"/>
+          <w:szCs w:val="28"/>
+        </w:rPr>
+        <w:t xml:space="preserve"> </w:t>
+      </w:r>
+      <w:proofErr w:type="spellStart"/>
+      <w:r>
+        <w:rPr>
+          <w:rFonts w:ascii="Times New Roman" w:hAnsi="Times New Roman"/>
+          <w:sz w:val="28"/>
+          <w:szCs w:val="28"/>
+        </w:rPr>
+        <w:t>Form</w:t>
+      </w:r>
+      <w:proofErr w:type="spellEnd"/>
+    </w:p>
+    <w:p>
+      <w:pPr>
+        <w:spacing w:after="0" w:line="240" w:lineRule="auto"/>
+        <w:ind w:firstLine="709"/>
+        <w:rPr>
+          <w:rFonts w:ascii="Times New Roman" w:hAnsi="Times New Roman"/>
+          <w:sz w:val="28"/>
+          <w:szCs w:val="28"/>
+        </w:rPr>
+      </w:pPr>
+      <w:r>
+        <w:rPr>
+          <w:rFonts w:ascii="Times New Roman" w:hAnsi="Times New Roman"/>
+          <w:sz w:val="28"/>
+          <w:szCs w:val="28"/>
+        </w:rPr>
+        <w:t xml:space="preserve">    {</w:t>
+      </w:r>
+    </w:p>
+    <w:p>
+      <w:pPr>
+        <w:spacing w:after="0" w:line="240" w:lineRule="auto"/>
+        <w:ind w:firstLine="709"/>
+        <w:rPr>
+          <w:rFonts w:ascii="Times New Roman" w:hAnsi="Times New Roman"/>
+          <w:sz w:val="28"/>
+          <w:szCs w:val="28"/>
+        </w:rPr>
+      </w:pPr>
+      <w:r>
+        <w:rPr>
+          <w:rFonts w:ascii="Times New Roman" w:hAnsi="Times New Roman"/>
+          <w:sz w:val="28"/>
+          <w:szCs w:val="28"/>
+        </w:rPr>
+        <w:t xml:space="preserve">        </w:t>
+      </w:r>
+      <w:proofErr w:type="spellStart"/>
+      <w:r>
+        <w:rPr>
+          <w:rFonts w:ascii="Times New Roman" w:hAnsi="Times New Roman"/>
+          <w:sz w:val="28"/>
+          <w:szCs w:val="28"/>
+        </w:rPr>
+        <w:t>public</w:t>
+      </w:r>
+      <w:proofErr w:type="spellEnd"/>
+      <w:r>
+        <w:rPr>
+          <w:rFonts w:ascii="Times New Roman" w:hAnsi="Times New Roman"/>
+          <w:sz w:val="28"/>
+          <w:szCs w:val="28"/>
+        </w:rPr>
+        <w:t xml:space="preserve"> Form1()</w:t>
+      </w:r>
+    </w:p>
+    <w:p>
+      <w:pPr>
+        <w:spacing w:after="0" w:line="240" w:lineRule="auto"/>
+        <w:ind w:firstLine="709"/>
+        <w:rPr>
+          <w:rFonts w:ascii="Times New Roman" w:hAnsi="Times New Roman"/>
+          <w:sz w:val="28"/>
+          <w:szCs w:val="28"/>
+        </w:rPr>
+      </w:pPr>
+      <w:r>
+        <w:rPr>
+          <w:rFonts w:ascii="Times New Roman" w:hAnsi="Times New Roman"/>
+          <w:sz w:val="28"/>
+          <w:szCs w:val="28"/>
+        </w:rPr>
+        <w:t xml:space="preserve">        {</w:t>
+      </w:r>
+    </w:p>
+    <w:p>
+      <w:pPr>
+        <w:spacing w:after="0" w:line="240" w:lineRule="auto"/>
+        <w:ind w:firstLine="709"/>
+        <w:rPr>
+          <w:rFonts w:ascii="Times New Roman" w:hAnsi="Times New Roman"/>
+          <w:sz w:val="28"/>
+          <w:szCs w:val="28"/>
+        </w:rPr>
+      </w:pPr>
+      <w:r>
+        <w:rPr>
+          <w:rFonts w:ascii="Times New Roman" w:hAnsi="Times New Roman"/>
+          <w:sz w:val="28"/>
+          <w:szCs w:val="28"/>
+        </w:rPr>
+        <w:t xml:space="preserve">            </w:t>
+      </w:r>
+      <w:proofErr w:type="spellStart"/>
+      <w:proofErr w:type="gramStart"/>
+      <w:r>
+        <w:rPr>
+          <w:rFonts w:ascii="Times New Roman" w:hAnsi="Times New Roman"/>
+          <w:sz w:val="28"/>
+          <w:szCs w:val="28"/>
+        </w:rPr>
+        <w:t>InitializeComponent</w:t>
+      </w:r>
+      <w:proofErr w:type="spellEnd"/>
+      <w:r>
+        <w:rPr>
+          <w:rFonts w:ascii="Times New Roman" w:hAnsi="Times New Roman"/>
+          <w:sz w:val="28"/>
+          <w:szCs w:val="28"/>
+        </w:rPr>
+        <w:t>(</w:t>
+      </w:r>
+      <w:proofErr w:type="gramEnd"/>
+      <w:r>
+        <w:rPr>
+          <w:rFonts w:ascii="Times New Roman" w:hAnsi="Times New Roman"/>
+          <w:sz w:val="28"/>
+          <w:szCs w:val="28"/>
+        </w:rPr>
+        <w:t>);</w:t>
+      </w:r>
+    </w:p>
+    <w:p>
+      <w:pPr>
+        <w:spacing w:after="0" w:line="240" w:lineRule="auto"/>
+        <w:ind w:firstLine="709"/>
+        <w:rPr>
+          <w:rFonts w:ascii="Times New Roman" w:hAnsi="Times New Roman"/>
+          <w:sz w:val="28"/>
+          <w:szCs w:val="28"/>
+        </w:rPr>
+      </w:pPr>
+      <w:r>
+        <w:rPr>
+          <w:rFonts w:ascii="Times New Roman" w:hAnsi="Times New Roman"/>
+          <w:sz w:val="28"/>
+          <w:szCs w:val="28"/>
+        </w:rPr>
+        <w:t xml:space="preserve">        }</w:t>
+      </w:r>
+    </w:p>
+    <w:p>
+      <w:pPr>
+        <w:spacing w:after="0" w:line="240" w:lineRule="auto"/>
+        <w:ind w:firstLine="709"/>
+        <w:rPr>
+          <w:rFonts w:ascii="Times New Roman" w:hAnsi="Times New Roman"/>
+          <w:sz w:val="28"/>
+          <w:szCs w:val="28"/>
+        </w:rPr>
+      </w:pPr>
+      <w:r>
+        <w:rPr>
+          <w:rFonts w:ascii="Times New Roman" w:hAnsi="Times New Roman"/>
+          <w:sz w:val="28"/>
+          <w:szCs w:val="28"/>
+        </w:rPr>
+        <w:t xml:space="preserve">        </w:t>
+      </w:r>
+      <w:proofErr w:type="spellStart"/>
+      <w:r>
+        <w:rPr>
+          <w:rFonts w:ascii="Times New Roman" w:hAnsi="Times New Roman"/>
+          <w:sz w:val="28"/>
+          <w:szCs w:val="28"/>
+        </w:rPr>
+        <w:t>private</w:t>
+      </w:r>
+      <w:proofErr w:type="spellEnd"/>
+      <w:r>
+        <w:rPr>
+          <w:rFonts w:ascii="Times New Roman" w:hAnsi="Times New Roman"/>
+          <w:sz w:val="28"/>
+          <w:szCs w:val="28"/>
+        </w:rPr>
+        <w:t xml:space="preserve"> </w:t>
+      </w:r>
+      <w:proofErr w:type="spellStart"/>
+      <w:r>
+        <w:rPr>
+          <w:rFonts w:ascii="Times New Roman" w:hAnsi="Times New Roman"/>
+          <w:sz w:val="28"/>
+          <w:szCs w:val="28"/>
+        </w:rPr>
+        <w:t>void</w:t>
+      </w:r>
+      <w:proofErr w:type="spellEnd"/>
+      <w:r>
+        <w:rPr>
+          <w:rFonts w:ascii="Times New Roman" w:hAnsi="Times New Roman"/>
+          <w:sz w:val="28"/>
+          <w:szCs w:val="28"/>
+        </w:rPr>
+        <w:t xml:space="preserve"> Form1_</w:t>
+      </w:r>
+      <w:proofErr w:type="gramStart"/>
+      <w:r>
+        <w:rPr>
+          <w:rFonts w:ascii="Times New Roman" w:hAnsi="Times New Roman"/>
+          <w:sz w:val="28"/>
+          <w:szCs w:val="28"/>
+        </w:rPr>
+        <w:t>Load(</w:t>
+      </w:r>
+      <w:proofErr w:type="spellStart"/>
+      <w:proofErr w:type="gramEnd"/>
+      <w:r>
+        <w:rPr>
+          <w:rFonts w:ascii="Times New Roman" w:hAnsi="Times New Roman"/>
+          <w:sz w:val="28"/>
+          <w:szCs w:val="28"/>
+        </w:rPr>
+        <w:t>object</w:t>
+      </w:r>
+      <w:proofErr w:type="spellEnd"/>
+      <w:r>
+        <w:rPr>
+          <w:rFonts w:ascii="Times New Roman" w:hAnsi="Times New Roman"/>
+          <w:sz w:val="28"/>
+          <w:szCs w:val="28"/>
+        </w:rPr>
+        <w:t xml:space="preserve"> </w:t>
+      </w:r>
+      <w:proofErr w:type="spellStart"/>
+      <w:r>
+        <w:rPr>
+          <w:rFonts w:ascii="Times New Roman" w:hAnsi="Times New Roman"/>
+          <w:sz w:val="28"/>
+          <w:szCs w:val="28"/>
+        </w:rPr>
+        <w:t>sender</w:t>
+      </w:r>
+      <w:proofErr w:type="spellEnd"/>
+      <w:r>
+        <w:rPr>
+          <w:rFonts w:ascii="Times New Roman" w:hAnsi="Times New Roman"/>
+          <w:sz w:val="28"/>
+          <w:szCs w:val="28"/>
+        </w:rPr>
+        <w:t xml:space="preserve">, </w:t>
+      </w:r>
+      <w:proofErr w:type="spellStart"/>
+      <w:r>
+        <w:rPr>
+          <w:rFonts w:ascii="Times New Roman" w:hAnsi="Times New Roman"/>
+          <w:sz w:val="28"/>
+          <w:szCs w:val="28"/>
+        </w:rPr>
+        <w:t>EventArgs</w:t>
+      </w:r>
+      <w:proofErr w:type="spellEnd"/>
+      <w:r>
+        <w:rPr>
+          <w:rFonts w:ascii="Times New Roman" w:hAnsi="Times New Roman"/>
+          <w:sz w:val="28"/>
+          <w:szCs w:val="28"/>
+        </w:rPr>
+        <w:t xml:space="preserve"> e)</w:t>
+      </w:r>
+    </w:p>
+    <w:p>
+      <w:pPr>
+        <w:spacing w:after="0" w:line="240" w:lineRule="auto"/>
+        <w:ind w:firstLine="709"/>
+        <w:rPr>
+          <w:rFonts w:ascii="Times New Roman" w:hAnsi="Times New Roman"/>
+          <w:sz w:val="28"/>
+          <w:szCs w:val="28"/>
+        </w:rPr>
+      </w:pPr>
+      <w:r>
+        <w:rPr>
+          <w:rFonts w:ascii="Times New Roman" w:hAnsi="Times New Roman"/>
+          <w:sz w:val="28"/>
+          <w:szCs w:val="28"/>
+        </w:rPr>
+        <w:t xml:space="preserve">        {</w:t>
+      </w:r>
+    </w:p>
+    <w:p>
+      <w:pPr>
+        <w:spacing w:after="0" w:line="240" w:lineRule="auto"/>
+        <w:ind w:firstLine="709"/>
+        <w:rPr>
+          <w:rFonts w:ascii="Times New Roman" w:hAnsi="Times New Roman"/>
+          <w:sz w:val="28"/>
+          <w:szCs w:val="28"/>
+        </w:rPr>
+      </w:pPr>
+      <w:r>
+        <w:rPr>
+          <w:rFonts w:ascii="Times New Roman" w:hAnsi="Times New Roman"/>
+          <w:sz w:val="28"/>
+          <w:szCs w:val="28"/>
+        </w:rPr>
+        <w:t xml:space="preserve">            </w:t>
+      </w:r>
+      <w:proofErr w:type="spellStart"/>
+      <w:proofErr w:type="gramStart"/>
+      <w:r>
+        <w:rPr>
+          <w:rFonts w:ascii="Times New Roman" w:hAnsi="Times New Roman"/>
+          <w:sz w:val="28"/>
+          <w:szCs w:val="28"/>
+        </w:rPr>
+        <w:t>this.турыTableAdapter.Fill</w:t>
+      </w:r>
+      <w:proofErr w:type="spellEnd"/>
+      <w:proofErr w:type="gramEnd"/>
+      <w:r>
+        <w:rPr>
+          <w:rFonts w:ascii="Times New Roman" w:hAnsi="Times New Roman"/>
+          <w:sz w:val="28"/>
+          <w:szCs w:val="28"/>
+        </w:rPr>
+        <w:t>(this.test1DataSet.Туры);</w:t>
+      </w:r>
+    </w:p>
+    <w:p>
+      <w:pPr>
+        <w:spacing w:after="0" w:line="240" w:lineRule="auto"/>
+        <w:ind w:firstLine="709"/>
+        <w:rPr>
+          <w:rFonts w:ascii="Times New Roman" w:hAnsi="Times New Roman"/>
+          <w:sz w:val="28"/>
+          <w:szCs w:val="28"/>
+        </w:rPr>
+      </w:pPr>
+      <w:r>
+        <w:rPr>
+          <w:rFonts w:ascii="Times New Roman" w:hAnsi="Times New Roman"/>
+          <w:sz w:val="28"/>
+          <w:szCs w:val="28"/>
+        </w:rPr>
+        <w:t xml:space="preserve">            </w:t>
+      </w:r>
+      <w:proofErr w:type="spellStart"/>
+      <w:proofErr w:type="gramStart"/>
+      <w:r>
+        <w:rPr>
+          <w:rFonts w:ascii="Times New Roman" w:hAnsi="Times New Roman"/>
+          <w:sz w:val="28"/>
+          <w:szCs w:val="28"/>
+        </w:rPr>
+        <w:t>this.туристыTableAdapter.Fill</w:t>
+      </w:r>
+      <w:proofErr w:type="spellEnd"/>
+      <w:proofErr w:type="gramEnd"/>
+      <w:r>
+        <w:rPr>
+          <w:rFonts w:ascii="Times New Roman" w:hAnsi="Times New Roman"/>
+          <w:sz w:val="28"/>
+          <w:szCs w:val="28"/>
+        </w:rPr>
+        <w:t>(this.test1DataSet.Туристы);</w:t>
+      </w:r>
+    </w:p>
+    <w:p>
+      <w:pPr>
+        <w:spacing w:after="0" w:line="240" w:lineRule="auto"/>
+        <w:ind w:firstLine="709"/>
+        <w:rPr>
+          <w:rFonts w:ascii="Times New Roman" w:hAnsi="Times New Roman"/>
+          <w:sz w:val="28"/>
+          <w:szCs w:val="28"/>
+        </w:rPr>
+      </w:pPr>
+      <w:r>
+        <w:rPr>
+          <w:rFonts w:ascii="Times New Roman" w:hAnsi="Times New Roman"/>
+          <w:sz w:val="28"/>
+          <w:szCs w:val="28"/>
+        </w:rPr>
+        <w:t xml:space="preserve">            </w:t>
+      </w:r>
+      <w:proofErr w:type="spellStart"/>
+      <w:proofErr w:type="gramStart"/>
+      <w:r>
+        <w:rPr>
+          <w:rFonts w:ascii="Times New Roman" w:hAnsi="Times New Roman"/>
+          <w:sz w:val="28"/>
+          <w:szCs w:val="28"/>
+        </w:rPr>
+        <w:t>this.туристыTableAdapter.Fill</w:t>
+      </w:r>
+      <w:proofErr w:type="spellEnd"/>
+      <w:proofErr w:type="gramEnd"/>
+      <w:r>
+        <w:rPr>
+          <w:rFonts w:ascii="Times New Roman" w:hAnsi="Times New Roman"/>
+          <w:sz w:val="28"/>
+          <w:szCs w:val="28"/>
+        </w:rPr>
+        <w:t>(this.test1DataSet.Туристы);</w:t>
+      </w:r>
+    </w:p>
+    <w:p>
+      <w:pPr>
+        <w:spacing w:after="0" w:line="240" w:lineRule="auto"/>
+        <w:ind w:firstLine="709"/>
+        <w:rPr>
+          <w:rFonts w:ascii="Times New Roman" w:hAnsi="Times New Roman"/>
+          <w:sz w:val="28"/>
+          <w:szCs w:val="28"/>
+        </w:rPr>
+      </w:pPr>
+    </w:p>
+    <w:p>
+      <w:pPr>
+        <w:spacing w:after="0" w:line="240" w:lineRule="auto"/>
+        <w:ind w:firstLine="709"/>
+        <w:rPr>
+          <w:rFonts w:ascii="Times New Roman" w:hAnsi="Times New Roman"/>
+          <w:sz w:val="28"/>
+          <w:szCs w:val="28"/>
+        </w:rPr>
+      </w:pPr>
+      <w:r>
+        <w:rPr>
+          <w:rFonts w:ascii="Times New Roman" w:hAnsi="Times New Roman"/>
+          <w:sz w:val="28"/>
+          <w:szCs w:val="28"/>
+        </w:rPr>
+        <w:t xml:space="preserve">        }</w:t>
+      </w:r>
+    </w:p>
+    <w:p>
+      <w:pPr>
+        <w:spacing w:after="0" w:line="240" w:lineRule="auto"/>
+        <w:ind w:firstLine="709"/>
+        <w:rPr>
+          <w:rFonts w:ascii="Times New Roman" w:hAnsi="Times New Roman"/>
+          <w:sz w:val="28"/>
+          <w:szCs w:val="28"/>
+        </w:rPr>
+      </w:pPr>
+      <w:r>
+        <w:rPr>
+          <w:rFonts w:ascii="Times New Roman" w:hAnsi="Times New Roman"/>
+          <w:sz w:val="28"/>
+          <w:szCs w:val="28"/>
+        </w:rPr>
+        <w:t xml:space="preserve">    }</w:t>
+      </w:r>
+    </w:p>
+    <w:p>
+      <w:pPr>
+        <w:spacing w:after="0" w:line="240" w:lineRule="auto"/>
+        <w:ind w:firstLine="709"/>
+        <w:rPr>
+          <w:rFonts w:ascii="Times New Roman" w:hAnsi="Times New Roman"/>
+          <w:sz w:val="28"/>
+          <w:szCs w:val="28"/>
+        </w:rPr>
+      </w:pPr>
+      <w:r>
+        <w:rPr>
+          <w:rFonts w:ascii="Times New Roman" w:hAnsi="Times New Roman"/>
+          <w:sz w:val="28"/>
+          <w:szCs w:val="28"/>
+        </w:rPr>
+        <w:t>}</w:t>
+      </w:r>
+    </w:p>
+    <w:p>
+      <w:pPr>
+        <w:spacing w:after="0" w:line="240" w:lineRule="auto"/>
+        <w:ind w:firstLine="709"/>
+        <w:rPr>
+          <w:rFonts w:ascii="Times New Roman" w:hAnsi="Times New Roman"/>
+          <w:sz w:val="28"/>
+          <w:szCs w:val="28"/>
+        </w:rPr>
+      </w:pPr>
+    </w:p>
+    <w:p>
+      <w:pPr>
+        <w:spacing w:after="0" w:line="240" w:lineRule="auto"/>
+        <w:rPr>
+          <w:rFonts w:ascii="Times New Roman" w:hAnsi="Times New Roman"/>
+          <w:sz w:val="28"/>
+          <w:szCs w:val="28"/>
+        </w:rPr>
+      </w:pPr>
+      <w:r>
+        <w:rPr>
+          <w:rFonts w:ascii="Times New Roman" w:hAnsi="Times New Roman"/>
+          <w:sz w:val="28"/>
+          <w:szCs w:val="28"/>
+        </w:rPr>
+        <w:br w:type="page"/>
+      </w:r>
+    </w:p>
+    <w:p>
+      <w:pPr>
+        <w:spacing w:after="0" w:line="240" w:lineRule="auto"/>
+        <w:ind w:firstLine="709"/>
+        <w:rPr>
+          <w:rFonts w:ascii="Times New Roman" w:hAnsi="Times New Roman"/>
+          <w:sz w:val="28"/>
+          <w:szCs w:val="28"/>
+          <w:lang w:val="en-US"/>
+        </w:rPr>
+      </w:pPr>
+      <w:r>
+        <w:rPr>
+          <w:rFonts w:ascii="Times New Roman" w:hAnsi="Times New Roman"/>
+          <w:sz w:val="28"/>
+          <w:szCs w:val="28"/>
+        </w:rPr>
+        <w:lastRenderedPageBreak/>
+        <w:t>Анализ программы</w:t>
+      </w:r>
+      <w:r>
+        <w:rPr>
+          <w:rFonts w:ascii="Times New Roman" w:hAnsi="Times New Roman"/>
+          <w:sz w:val="28"/>
+          <w:szCs w:val="28"/>
+          <w:lang w:val="en-US"/>
+        </w:rPr>
+        <w:t>:</w:t>
+      </w:r>
+    </w:p>
+    <w:p>
+      <w:pPr>
+        <w:spacing w:after="0" w:line="240" w:lineRule="auto"/>
+        <w:ind w:firstLine="709"/>
+        <w:rPr>
+          <w:rFonts w:ascii="Times New Roman" w:hAnsi="Times New Roman"/>
+          <w:sz w:val="28"/>
+          <w:szCs w:val="28"/>
+          <w:lang w:val="en-US"/>
+        </w:rPr>
+      </w:pPr>
+      <w:r>
+        <w:rPr>
+          <w:rFonts w:ascii="Times New Roman" w:hAnsi="Times New Roman"/>
+          <w:sz w:val="28"/>
+          <w:szCs w:val="28"/>
+          <w:lang w:val="en-US"/>
+        </w:rPr>
+        <w:drawing>
+          <wp:inline distT="0" distB="0" distL="0" distR="0" wp14:anchorId="11E6D829" wp14:editId="7F8EE40E">
+            <wp:extent cx="4339923" cy="1897380"/>
+            <wp:effectExtent l="0" t="0" r="3810" b="7620"/>
+            <wp:docPr id="65" name="Рисунок 65"/>
+            <wp:cNvGraphicFramePr>
+              <a:graphicFrameLocks xmlns:a="http://schemas.openxmlformats.org/drawingml/2006/main" noChangeAspect="1"/>
+            </wp:cNvGraphicFramePr>
+            <a:graphic xmlns:a="http://schemas.openxmlformats.org/drawingml/2006/main">
+              <a:graphicData uri="http://schemas.openxmlformats.org/drawingml/2006/picture">
+                <pic:pic xmlns:pic="http://schemas.openxmlformats.org/drawingml/2006/picture">
+                  <pic:nvPicPr>
+                    <pic:cNvPr id="1" name=""/>
+                    <pic:cNvPicPr/>
+                  </pic:nvPicPr>
+                  <pic:blipFill>
+                    <a:blip r:embed="rId7"/>
+                    <a:stretch>
+                      <a:fillRect/>
+                    </a:stretch>
+                  </pic:blipFill>
+                  <pic:spPr>
+                    <a:xfrm>
+                      <a:off x="0" y="0"/>
+                      <a:ext cx="4347795" cy="1900821"/>
+                    </a:xfrm>
+                    <a:prstGeom prst="rect">
+                      <a:avLst/>
+                    </a:prstGeom>
+                  </pic:spPr>
+                </pic:pic>
+              </a:graphicData>
+            </a:graphic>
+          </wp:inline>
+        </w:drawing>
+      </w:r>
+    </w:p>
+    <w:p>
+      <w:pPr>
+        <w:spacing w:after="0" w:line="240" w:lineRule="auto"/>
+        <w:ind w:firstLine="709"/>
+        <w:rPr>
+          <w:rFonts w:ascii="Times New Roman" w:hAnsi="Times New Roman"/>
+          <w:sz w:val="28"/>
+          <w:szCs w:val="28"/>
+        </w:rPr>
+      </w:pPr>
+      <w:r>
+        <w:rPr>
+          <w:rFonts w:ascii="Times New Roman" w:hAnsi="Times New Roman"/>
+          <w:sz w:val="28"/>
+          <w:szCs w:val="28"/>
+        </w:rPr>
+        <w:t xml:space="preserve">Рисунок 1.1 - </w:t>
+      </w:r>
+      <w:r>
+        <w:rPr>
+          <w:rFonts w:ascii="Times New Roman" w:hAnsi="Times New Roman"/>
+          <w:sz w:val="28"/>
+          <w:szCs w:val="28"/>
+        </w:rPr>
+        <w:t>Анализ программы</w:t>
+      </w:r>
+    </w:p>
+    <w:p>
+      <w:pPr>
+        <w:spacing w:after="0" w:line="240" w:lineRule="auto"/>
+        <w:ind w:firstLine="709"/>
+        <w:rPr>
+          <w:rFonts w:ascii="Times New Roman" w:hAnsi="Times New Roman"/>
+          <w:sz w:val="28"/>
+          <w:szCs w:val="28"/>
+        </w:rPr>
+      </w:pPr>
+      <w:r>
+        <w:rPr>
+          <w:rFonts w:ascii="Times New Roman" w:hAnsi="Times New Roman"/>
+          <w:sz w:val="28"/>
+          <w:szCs w:val="28"/>
+        </w:rPr>
+        <w:t>Источник</w:t>
+      </w:r>
+      <w:r>
+        <w:rPr>
+          <w:rFonts w:ascii="Times New Roman" w:hAnsi="Times New Roman"/>
+          <w:sz w:val="28"/>
+          <w:szCs w:val="28"/>
+          <w:lang w:val="en-US"/>
+        </w:rPr>
+        <w:t xml:space="preserve">: </w:t>
+      </w:r>
+      <w:r>
+        <w:rPr>
+          <w:rFonts w:ascii="Times New Roman" w:hAnsi="Times New Roman"/>
+          <w:sz w:val="28"/>
+          <w:szCs w:val="28"/>
+        </w:rPr>
+        <w:t>собственная разработка</w:t>
+      </w:r>
       <w:bookmarkStart w:id="0" w:name="_GoBack"/>
       <w:bookmarkEnd w:id="0"/>
     </w:p>
+    <w:p>
+      <w:pPr>
+        <w:spacing w:after="0" w:line="240" w:lineRule="auto"/>
+        <w:ind w:firstLine="709"/>
+        <w:rPr>
+          <w:rFonts w:ascii="Times New Roman" w:hAnsi="Times New Roman"/>
+          <w:sz w:val="28"/>
+          <w:szCs w:val="28"/>
+          <w:lang w:val="en-US"/>
+        </w:rPr>
+      </w:pPr>
+    </w:p>
     <w:sectPr>
-      <w:footerReference w:type="even" r:id="rId7"/>
-      <w:footerReference w:type="default" r:id="rId8"/>
-      <w:headerReference w:type="first" r:id="rId9"/>
-      <w:footerReference w:type="first" r:id="rId10"/>
+      <w:footerReference w:type="even" r:id="rId8"/>
+      <w:footerReference w:type="default" r:id="rId9"/>
+      <w:headerReference w:type="first" r:id="rId10"/>
+      <w:footerReference w:type="first" r:id="rId11"/>
       <w:pgSz w:w="11906" w:h="16838"/>
       <w:pgMar w:top="851" w:right="567" w:bottom="1560" w:left="1418" w:header="454" w:footer="397" w:gutter="0"/>
       <w:pgNumType w:start="39"/>
@@ -1174,6 +2540,7 @@
                         <w:lang w:val="en-US"/>
                       </w:rPr>
                     </w:pPr>
+                    <w:proofErr w:type="spellStart"/>
                     <w:r>
                       <w:rPr>
                         <w:rFonts w:ascii="Times New Roman" w:hAnsi="Times New Roman"/>
@@ -1182,6 +2549,7 @@
                       </w:rPr>
                       <w:t>Изм</w:t>
                     </w:r>
+                    <w:proofErr w:type="spellEnd"/>
                     <w:r>
                       <w:rPr>
                         <w:rFonts w:ascii="ISOCPEUR" w:hAnsi="ISOCPEUR" w:cs="Arial"/>
@@ -2444,13 +3812,25 @@
                     <w:r>
                       <w:t xml:space="preserve"> </w:t>
                     </w:r>
+                    <w:proofErr w:type="spellStart"/>
+                    <w:proofErr w:type="gramStart"/>
                     <w:r>
                       <w:rPr>
                         <w:rFonts w:ascii="Times New Roman" w:hAnsi="Times New Roman"/>
                         <w:sz w:val="20"/>
                         <w:szCs w:val="20"/>
                       </w:rPr>
-                      <w:t>Н.контр.</w:t>
+                      <w:t>Н.контр</w:t>
+                    </w:r>
+                    <w:proofErr w:type="spellEnd"/>
+                    <w:proofErr w:type="gramEnd"/>
+                    <w:r>
+                      <w:rPr>
+                        <w:rFonts w:ascii="Times New Roman" w:hAnsi="Times New Roman"/>
+                        <w:sz w:val="20"/>
+                        <w:szCs w:val="20"/>
+                      </w:rPr>
+                      <w:t>.</w:t>
                     </w:r>
                   </w:p>
                 </w:txbxContent>
@@ -2609,10 +3989,10 @@
             <wp:anchor distT="0" distB="0" distL="114300" distR="114300" simplePos="0" relativeHeight="251680768" behindDoc="0" locked="0" layoutInCell="1" allowOverlap="1" wp14:anchorId="79E3C6BD" wp14:editId="324C27EA">
               <wp:simplePos x="0" y="0"/>
               <wp:positionH relativeFrom="column">
-                <wp:posOffset>2239645</wp:posOffset>
+                <wp:posOffset>2201545</wp:posOffset>
               </wp:positionH>
               <wp:positionV relativeFrom="paragraph">
-                <wp:posOffset>-305435</wp:posOffset>
+                <wp:posOffset>-226695</wp:posOffset>
               </wp:positionV>
               <wp:extent cx="2434590" cy="401320"/>
               <wp:effectExtent l="635" t="0" r="3175" b="1905"/>
@@ -2663,6 +4043,38 @@
                       <w:txbxContent>
                         <w:p>
                           <w:pPr>
+                            <w:spacing w:after="0" w:line="240" w:lineRule="auto"/>
+                            <w:jc w:val="center"/>
+                            <w:rPr>
+                              <w:rFonts w:ascii="Times New Roman" w:hAnsi="Times New Roman"/>
+                              <w:spacing w:val="3"/>
+                              <w:sz w:val="28"/>
+                              <w:szCs w:val="28"/>
+                            </w:rPr>
+                          </w:pPr>
+                          <w:r>
+                            <w:rPr>
+                              <w:rFonts w:ascii="Times New Roman" w:hAnsi="Times New Roman"/>
+                              <w:spacing w:val="3"/>
+                              <w:sz w:val="28"/>
+                              <w:szCs w:val="28"/>
+                            </w:rPr>
+                            <w:t xml:space="preserve">C# и MS SQL </w:t>
+                          </w:r>
+                          <w:proofErr w:type="spellStart"/>
+                          <w:r>
+                            <w:rPr>
+                              <w:rFonts w:ascii="Times New Roman" w:hAnsi="Times New Roman"/>
+                              <w:spacing w:val="3"/>
+                              <w:sz w:val="28"/>
+                              <w:szCs w:val="28"/>
+                            </w:rPr>
+                            <w:t>Server</w:t>
+                          </w:r>
+                          <w:proofErr w:type="spellEnd"/>
+                        </w:p>
+                        <w:p>
+                          <w:pPr>
                             <w:jc w:val="center"/>
                             <w:rPr>
                               <w:rFonts w:ascii="Times New Roman" w:hAnsi="Times New Roman"/>
@@ -2670,14 +4082,6 @@
                               <w:szCs w:val="28"/>
                             </w:rPr>
                           </w:pPr>
-                          <w:r>
-                            <w:rPr>
-                              <w:rFonts w:ascii="Times New Roman" w:hAnsi="Times New Roman"/>
-                              <w:sz w:val="28"/>
-                              <w:szCs w:val="28"/>
-                            </w:rPr>
-                            <w:t>Сборки, библиотеки, атрибуты, директивы</w:t>
-                          </w:r>
                         </w:p>
                       </w:txbxContent>
                     </wps:txbx>
@@ -2698,9 +4102,41 @@
         </mc:Choice>
         <mc:Fallback>
           <w:pict>
-            <v:shape w14:anchorId="79E3C6BD" id="Text Box 102" o:spid="_x0000_s1037" type="#_x0000_t202" style="position:absolute;margin-left:176.35pt;margin-top:-24.05pt;width:191.7pt;height:31.6pt;z-index:251680768;visibility:visible;mso-wrap-style:square;mso-width-percent:0;mso-height-percent:0;mso-wrap-distance-left:9pt;mso-wrap-distance-top:0;mso-wrap-distance-right:9pt;mso-wrap-distance-bottom:0;mso-position-horizontal:absolute;mso-position-horizontal-relative:text;mso-position-vertical:absolute;mso-position-vertical-relative:text;mso-width-percent:0;mso-height-percent:0;mso-width-relative:page;mso-height-relative:page;v-text-anchor:top" o:gfxdata="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" filled="f" stroked="f">
+            <v:shape w14:anchorId="79E3C6BD" id="Text Box 102" o:spid="_x0000_s1037" type="#_x0000_t202" style="position:absolute;margin-left:173.35pt;margin-top:-17.85pt;width:191.7pt;height:31.6pt;z-index:251680768;visibility:visible;mso-wrap-style:square;mso-width-percent:0;mso-height-percent:0;mso-wrap-distance-left:9pt;mso-wrap-distance-top:0;mso-wrap-distance-right:9pt;mso-wrap-distance-bottom:0;mso-position-horizontal:absolute;mso-position-horizontal-relative:text;mso-position-vertical:absolute;mso-position-vertical-relative:text;mso-width-percent:0;mso-height-percent:0;mso-width-relative:page;mso-height-relative:page;v-text-anchor:top" o:gfxdata="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" filled="f" stroked="f">
               <v:textbox inset="0,0,0,0">
                 <w:txbxContent>
+                  <w:p>
+                    <w:pPr>
+                      <w:spacing w:after="0" w:line="240" w:lineRule="auto"/>
+                      <w:jc w:val="center"/>
+                      <w:rPr>
+                        <w:rFonts w:ascii="Times New Roman" w:hAnsi="Times New Roman"/>
+                        <w:spacing w:val="3"/>
+                        <w:sz w:val="28"/>
+                        <w:szCs w:val="28"/>
+                      </w:rPr>
+                    </w:pPr>
+                    <w:r>
+                      <w:rPr>
+                        <w:rFonts w:ascii="Times New Roman" w:hAnsi="Times New Roman"/>
+                        <w:spacing w:val="3"/>
+                        <w:sz w:val="28"/>
+                        <w:szCs w:val="28"/>
+                      </w:rPr>
+                      <w:t xml:space="preserve">C# и MS SQL </w:t>
+                    </w:r>
+                    <w:proofErr w:type="spellStart"/>
+                    <w:r>
+                      <w:rPr>
+                        <w:rFonts w:ascii="Times New Roman" w:hAnsi="Times New Roman"/>
+                        <w:spacing w:val="3"/>
+                        <w:sz w:val="28"/>
+                        <w:szCs w:val="28"/>
+                      </w:rPr>
+                      <w:t>Server</w:t>
+                    </w:r>
+                    <w:proofErr w:type="spellEnd"/>
+                  </w:p>
                   <w:p>
                     <w:pPr>
                       <w:jc w:val="center"/>
@@ -2710,14 +4146,6 @@
                         <w:szCs w:val="28"/>
                       </w:rPr>
                     </w:pPr>
-                    <w:r>
-                      <w:rPr>
-                        <w:rFonts w:ascii="Times New Roman" w:hAnsi="Times New Roman"/>
-                        <w:sz w:val="28"/>
-                        <w:szCs w:val="28"/>
-                      </w:rPr>
-                      <w:t>Сборки, библиотеки, атрибуты, директивы</w:t>
-                    </w:r>
                   </w:p>
                 </w:txbxContent>
               </v:textbox>
@@ -3011,7 +4439,16 @@
                         <w:sz w:val="24"/>
                         <w:szCs w:val="24"/>
                       </w:rPr>
-                      <w:t>родненский ГК</w:t>
+                      <w:t xml:space="preserve">родненский </w:t>
+                    </w:r>
+                    <w:proofErr w:type="spellStart"/>
+                    <w:r>
+                      <w:rPr>
+                        <w:rFonts w:ascii="Times New Roman" w:hAnsi="Times New Roman"/>
+                        <w:sz w:val="24"/>
+                        <w:szCs w:val="24"/>
+                      </w:rPr>
+                      <w:t>ГК</w:t>
                     </w:r>
                     <w:r>
                       <w:rPr>
@@ -3021,6 +4458,7 @@
                       </w:rPr>
                       <w:t>ТТиД</w:t>
                     </w:r>
+                    <w:proofErr w:type="spellEnd"/>
                   </w:p>
                   <w:p>
                     <w:pPr>
@@ -3514,13 +4952,23 @@
                         <w:szCs w:val="18"/>
                       </w:rPr>
                     </w:pPr>
+                    <w:proofErr w:type="spellStart"/>
                     <w:r>
                       <w:rPr>
                         <w:rFonts w:ascii="Times New Roman" w:hAnsi="Times New Roman"/>
                         <w:sz w:val="18"/>
                         <w:szCs w:val="18"/>
                       </w:rPr>
-                      <w:t>Карпач М.В.</w:t>
+                      <w:t>Карпач</w:t>
+                    </w:r>
+                    <w:proofErr w:type="spellEnd"/>
+                    <w:r>
+                      <w:rPr>
+                        <w:rFonts w:ascii="Times New Roman" w:hAnsi="Times New Roman"/>
+                        <w:sz w:val="18"/>
+                        <w:szCs w:val="18"/>
+                      </w:rPr>
+                      <w:t xml:space="preserve"> М.В.</w:t>
                     </w:r>
                   </w:p>
                 </w:txbxContent>
@@ -4497,7 +5945,25 @@
                         <w:sz w:val="20"/>
                         <w:szCs w:val="20"/>
                       </w:rPr>
-                      <w:t xml:space="preserve"> Разраб.</w:t>
+                      <w:t xml:space="preserve"> </w:t>
+                    </w:r>
+                    <w:proofErr w:type="spellStart"/>
+                    <w:r>
+                      <w:rPr>
+                        <w:rFonts w:ascii="Times New Roman" w:hAnsi="Times New Roman"/>
+                        <w:sz w:val="20"/>
+                        <w:szCs w:val="20"/>
+                      </w:rPr>
+                      <w:t>Разраб</w:t>
+                    </w:r>
+                    <w:proofErr w:type="spellEnd"/>
+                    <w:r>
+                      <w:rPr>
+                        <w:rFonts w:ascii="Times New Roman" w:hAnsi="Times New Roman"/>
+                        <w:sz w:val="20"/>
+                        <w:szCs w:val="20"/>
+                      </w:rPr>
+                      <w:t>.</w:t>
                     </w:r>
                   </w:p>
                 </w:txbxContent>
@@ -4831,7 +6297,6 @@
                               <w:bCs/>
                               <w:sz w:val="32"/>
                               <w:szCs w:val="28"/>
-                              <w:lang w:val="en-US"/>
                             </w:rPr>
                           </w:pPr>
                           <w:r>
@@ -4905,9 +6370,8 @@
                               <w:bCs/>
                               <w:sz w:val="32"/>
                               <w:szCs w:val="28"/>
-                              <w:lang w:val="en-US"/>
                             </w:rPr>
-                            <w:t>17</w:t>
+                            <w:t>31</w:t>
                           </w:r>
                         </w:p>
                         <w:p>
@@ -4959,7 +6423,6 @@
                         <w:bCs/>
                         <w:sz w:val="32"/>
                         <w:szCs w:val="28"/>
-                        <w:lang w:val="en-US"/>
                       </w:rPr>
                     </w:pPr>
                     <w:r>
@@ -5033,9 +6496,8 @@
                         <w:bCs/>
                         <w:sz w:val="32"/>
                         <w:szCs w:val="28"/>
-                        <w:lang w:val="en-US"/>
                       </w:rPr>
-                      <w:t>17</w:t>
+                      <w:t>31</w:t>
                     </w:r>
                   </w:p>
                   <w:p>
@@ -5569,6 +7031,7 @@
                         <w:lang w:val="en-US"/>
                       </w:rPr>
                     </w:pPr>
+                    <w:proofErr w:type="spellStart"/>
                     <w:r>
                       <w:rPr>
                         <w:rFonts w:ascii="Times New Roman" w:hAnsi="Times New Roman"/>
@@ -5577,6 +7040,7 @@
                       </w:rPr>
                       <w:t>Изм</w:t>
                     </w:r>
+                    <w:proofErr w:type="spellEnd"/>
                     <w:r>
                       <w:rPr>
                         <w:rFonts w:ascii="Times New Roman" w:hAnsi="Times New Roman"/>
@@ -7255,7 +8719,7 @@
         <w:rStyle w:val="a6"/>
         <w:noProof/>
       </w:rPr>
-      <w:t>1</w:t>
+      <w:t>2</w:t>
     </w:r>
     <w:r>
       <w:rPr>
@@ -7286,7 +8750,7 @@
         <w:rStyle w:val="a6"/>
         <w:noProof/>
       </w:rPr>
-      <w:t>1</w:t>
+      <w:t>2</w:t>
     </w:r>
     <w:r>
       <w:rPr>

</xml_diff>